<commit_message>
PCA_process verändert (commodity_PCA entfernt) Comm_PCA_entfernt datCOM2 gelöscht. Nicht relevanter Subset.
</commit_message>
<xml_diff>
--- a/PCA_Process Dokumentation.docx
+++ b/PCA_Process Dokumentation.docx
@@ -11844,16 +11844,303 @@
         <w:rPr>
           <w:lang w:val="en-GB"/>
         </w:rPr>
-        <w:t>Eventually we found</w:t>
+        <w:t xml:space="preserve">Eventually we found 2 components, one comprising of precious metals and Agricultural commodities, the other comprising of energy, industry and oil. </w:t>
+      </w:r>
+    </w:p>
+    <w:p>
+      <w:pPr>
+        <w:rPr>
+          <w:lang w:val="en-GB"/>
+        </w:rPr>
+      </w:pPr>
+    </w:p>
+    <w:p>
+      <w:pPr>
+        <w:rPr>
+          <w:lang w:val="en-GB"/>
+        </w:rPr>
+      </w:pPr>
+    </w:p>
+    <w:p>
+      <w:pPr>
+        <w:rPr>
+          <w:lang w:val="en-GB"/>
+        </w:rPr>
+      </w:pPr>
+    </w:p>
+    <w:p>
+      <w:pPr>
+        <w:rPr>
+          <w:lang w:val="en-GB"/>
+        </w:rPr>
+      </w:pPr>
+      <w:r>
+        <w:rPr>
+          <w:lang w:val="en-GB"/>
+        </w:rPr>
+        <w:br w:type="page"/>
+      </w:r>
+    </w:p>
+    <w:p>
+      <w:pPr>
+        <w:rPr>
+          <w:lang w:val="en-GB"/>
+        </w:rPr>
+      </w:pPr>
+      <w:r>
+        <w:rPr>
+          <w:lang w:val="en-GB"/>
+        </w:rPr>
+        <w:lastRenderedPageBreak/>
+        <w:drawing>
+          <wp:inline distT="0" distB="0" distL="0" distR="0" wp14:anchorId="78F4113F" wp14:editId="464691A7">
+            <wp:extent cx="3962743" cy="1409822"/>
+            <wp:effectExtent l="0" t="0" r="0" b="0"/>
+            <wp:docPr id="13" name="Afbeelding 13"/>
+            <wp:cNvGraphicFramePr>
+              <a:graphicFrameLocks xmlns:a="http://schemas.openxmlformats.org/drawingml/2006/main" noChangeAspect="1"/>
+            </wp:cNvGraphicFramePr>
+            <a:graphic xmlns:a="http://schemas.openxmlformats.org/drawingml/2006/main">
+              <a:graphicData uri="http://schemas.openxmlformats.org/drawingml/2006/picture">
+                <pic:pic xmlns:pic="http://schemas.openxmlformats.org/drawingml/2006/picture">
+                  <pic:nvPicPr>
+                    <pic:cNvPr id="1" name=""/>
+                    <pic:cNvPicPr/>
+                  </pic:nvPicPr>
+                  <pic:blipFill>
+                    <a:blip r:embed="rId16"/>
+                    <a:stretch>
+                      <a:fillRect/>
+                    </a:stretch>
+                  </pic:blipFill>
+                  <pic:spPr>
+                    <a:xfrm>
+                      <a:off x="0" y="0"/>
+                      <a:ext cx="3962743" cy="1409822"/>
+                    </a:xfrm>
+                    <a:prstGeom prst="rect">
+                      <a:avLst/>
+                    </a:prstGeom>
+                  </pic:spPr>
+                </pic:pic>
+              </a:graphicData>
+            </a:graphic>
+          </wp:inline>
+        </w:drawing>
+      </w:r>
+    </w:p>
+    <w:p>
+      <w:pPr>
+        <w:rPr>
+          <w:lang w:val="en-GB"/>
+        </w:rPr>
+      </w:pPr>
+    </w:p>
+    <w:p>
+      <w:pPr>
+        <w:rPr>
+          <w:lang w:val="en-GB"/>
+        </w:rPr>
+      </w:pPr>
+      <w:r>
+        <w:rPr>
+          <w:lang w:val="en-GB"/>
+        </w:rPr>
+        <w:drawing>
+          <wp:inline distT="0" distB="0" distL="0" distR="0" wp14:anchorId="3131DCE6" wp14:editId="7909F88F">
+            <wp:extent cx="5731510" cy="909955"/>
+            <wp:effectExtent l="0" t="0" r="2540" b="4445"/>
+            <wp:docPr id="14" name="Afbeelding 14"/>
+            <wp:cNvGraphicFramePr>
+              <a:graphicFrameLocks xmlns:a="http://schemas.openxmlformats.org/drawingml/2006/main" noChangeAspect="1"/>
+            </wp:cNvGraphicFramePr>
+            <a:graphic xmlns:a="http://schemas.openxmlformats.org/drawingml/2006/main">
+              <a:graphicData uri="http://schemas.openxmlformats.org/drawingml/2006/picture">
+                <pic:pic xmlns:pic="http://schemas.openxmlformats.org/drawingml/2006/picture">
+                  <pic:nvPicPr>
+                    <pic:cNvPr id="1" name=""/>
+                    <pic:cNvPicPr/>
+                  </pic:nvPicPr>
+                  <pic:blipFill>
+                    <a:blip r:embed="rId17"/>
+                    <a:stretch>
+                      <a:fillRect/>
+                    </a:stretch>
+                  </pic:blipFill>
+                  <pic:spPr>
+                    <a:xfrm>
+                      <a:off x="0" y="0"/>
+                      <a:ext cx="5731510" cy="909955"/>
+                    </a:xfrm>
+                    <a:prstGeom prst="rect">
+                      <a:avLst/>
+                    </a:prstGeom>
+                  </pic:spPr>
+                </pic:pic>
+              </a:graphicData>
+            </a:graphic>
+          </wp:inline>
+        </w:drawing>
+      </w:r>
+    </w:p>
+    <w:p>
+      <w:pPr>
+        <w:rPr>
+          <w:lang w:val="en-GB"/>
+        </w:rPr>
+      </w:pPr>
+      <w:r>
+        <w:rPr>
+          <w:noProof/>
+        </w:rPr>
+        <w:drawing>
+          <wp:inline distT="0" distB="0" distL="0" distR="0" wp14:anchorId="236CE16C" wp14:editId="23109F30">
+            <wp:extent cx="5212532" cy="5288738"/>
+            <wp:effectExtent l="0" t="0" r="7620" b="7620"/>
+            <wp:docPr id="16" name="Afbeelding 16"/>
+            <wp:cNvGraphicFramePr>
+              <a:graphicFrameLocks xmlns:a="http://schemas.openxmlformats.org/drawingml/2006/main" noChangeAspect="1"/>
+            </wp:cNvGraphicFramePr>
+            <a:graphic xmlns:a="http://schemas.openxmlformats.org/drawingml/2006/main">
+              <a:graphicData uri="http://schemas.openxmlformats.org/drawingml/2006/picture">
+                <pic:pic xmlns:pic="http://schemas.openxmlformats.org/drawingml/2006/picture">
+                  <pic:nvPicPr>
+                    <pic:cNvPr id="1" name=""/>
+                    <pic:cNvPicPr/>
+                  </pic:nvPicPr>
+                  <pic:blipFill>
+                    <a:blip r:embed="rId18"/>
+                    <a:stretch>
+                      <a:fillRect/>
+                    </a:stretch>
+                  </pic:blipFill>
+                  <pic:spPr>
+                    <a:xfrm>
+                      <a:off x="0" y="0"/>
+                      <a:ext cx="5212532" cy="5288738"/>
+                    </a:xfrm>
+                    <a:prstGeom prst="rect">
+                      <a:avLst/>
+                    </a:prstGeom>
+                  </pic:spPr>
+                </pic:pic>
+              </a:graphicData>
+            </a:graphic>
+          </wp:inline>
+        </w:drawing>
+      </w:r>
+    </w:p>
+    <w:p>
+      <w:pPr>
+        <w:rPr>
+          <w:lang w:val="en-GB"/>
+        </w:rPr>
+      </w:pPr>
+      <w:r>
+        <w:rPr>
+          <w:lang w:val="en-GB"/>
+        </w:rPr>
+        <w:lastRenderedPageBreak/>
+        <w:drawing>
+          <wp:inline distT="0" distB="0" distL="0" distR="0" wp14:anchorId="0E63F8E6" wp14:editId="2DDCE4B6">
+            <wp:extent cx="5731510" cy="4977130"/>
+            <wp:effectExtent l="0" t="0" r="2540" b="0"/>
+            <wp:docPr id="15" name="Afbeelding 15"/>
+            <wp:cNvGraphicFramePr>
+              <a:graphicFrameLocks xmlns:a="http://schemas.openxmlformats.org/drawingml/2006/main" noChangeAspect="1"/>
+            </wp:cNvGraphicFramePr>
+            <a:graphic xmlns:a="http://schemas.openxmlformats.org/drawingml/2006/main">
+              <a:graphicData uri="http://schemas.openxmlformats.org/drawingml/2006/picture">
+                <pic:pic xmlns:pic="http://schemas.openxmlformats.org/drawingml/2006/picture">
+                  <pic:nvPicPr>
+                    <pic:cNvPr id="1" name=""/>
+                    <pic:cNvPicPr/>
+                  </pic:nvPicPr>
+                  <pic:blipFill>
+                    <a:blip r:embed="rId19"/>
+                    <a:stretch>
+                      <a:fillRect/>
+                    </a:stretch>
+                  </pic:blipFill>
+                  <pic:spPr>
+                    <a:xfrm>
+                      <a:off x="0" y="0"/>
+                      <a:ext cx="5731510" cy="4977130"/>
+                    </a:xfrm>
+                    <a:prstGeom prst="rect">
+                      <a:avLst/>
+                    </a:prstGeom>
+                  </pic:spPr>
+                </pic:pic>
+              </a:graphicData>
+            </a:graphic>
+          </wp:inline>
+        </w:drawing>
+      </w:r>
+    </w:p>
+    <w:p>
+      <w:pPr>
+        <w:rPr>
+          <w:lang w:val="en-GB"/>
+        </w:rPr>
+      </w:pPr>
+    </w:p>
+    <w:p>
+      <w:pPr>
+        <w:rPr>
+          <w:lang w:val="en-GB"/>
+        </w:rPr>
+      </w:pPr>
+    </w:p>
+    <w:p>
+      <w:pPr>
+        <w:rPr>
+          <w:lang w:val="en-GB"/>
+        </w:rPr>
+      </w:pPr>
+      <w:r>
+        <w:rPr>
+          <w:lang w:val="en-GB"/>
+        </w:rPr>
+        <w:lastRenderedPageBreak/>
+        <w:drawing>
+          <wp:inline distT="0" distB="0" distL="0" distR="0" wp14:anchorId="699D4EC2" wp14:editId="46ACFB17">
+            <wp:extent cx="5731510" cy="5048250"/>
+            <wp:effectExtent l="0" t="0" r="2540" b="0"/>
+            <wp:docPr id="17" name="Afbeelding 17"/>
+            <wp:cNvGraphicFramePr>
+              <a:graphicFrameLocks xmlns:a="http://schemas.openxmlformats.org/drawingml/2006/main" noChangeAspect="1"/>
+            </wp:cNvGraphicFramePr>
+            <a:graphic xmlns:a="http://schemas.openxmlformats.org/drawingml/2006/main">
+              <a:graphicData uri="http://schemas.openxmlformats.org/drawingml/2006/picture">
+                <pic:pic xmlns:pic="http://schemas.openxmlformats.org/drawingml/2006/picture">
+                  <pic:nvPicPr>
+                    <pic:cNvPr id="1" name=""/>
+                    <pic:cNvPicPr/>
+                  </pic:nvPicPr>
+                  <pic:blipFill>
+                    <a:blip r:embed="rId20"/>
+                    <a:stretch>
+                      <a:fillRect/>
+                    </a:stretch>
+                  </pic:blipFill>
+                  <pic:spPr>
+                    <a:xfrm>
+                      <a:off x="0" y="0"/>
+                      <a:ext cx="5731510" cy="5048250"/>
+                    </a:xfrm>
+                    <a:prstGeom prst="rect">
+                      <a:avLst/>
+                    </a:prstGeom>
+                  </pic:spPr>
+                </pic:pic>
+              </a:graphicData>
+            </a:graphic>
+          </wp:inline>
+        </w:drawing>
       </w:r>
       <w:bookmarkStart w:id="0" w:name="_GoBack"/>
       <w:bookmarkEnd w:id="0"/>
-      <w:r>
-        <w:rPr>
-          <w:lang w:val="en-GB"/>
-        </w:rPr>
-        <w:t xml:space="preserve"> 2 components, one comprising of precious metals and Agricultural commodities, the other comprising of energy, industry and oil. </w:t>
-      </w:r>
     </w:p>
     <w:sectPr>
       <w:pgSz w:w="11906" w:h="16838"/>

</xml_diff>